<commit_message>
Bump to version 1.0.0-alpha05
</commit_message>
<xml_diff>
--- a/media/aco_structure.docx
+++ b/media/aco_structure.docx
@@ -1419,7 +1419,7 @@
           <w:bdr w:val="none" w:sz="0" w:space="0" w:color="auto" w:frame="1"/>
           <w:lang w:val="en-US" w:eastAsia="de-DE"/>
         </w:rPr>
-        <w:t>|</w:t>
+        <w:t>—</w:t>
       </w:r>
     </w:p>
     <w:p>
@@ -1450,21 +1450,215 @@
       <w:r>
         <w:rPr>
           <w:rFonts w:ascii="Consolas" w:eastAsia="Times New Roman" w:hAnsi="Consolas" w:cs="Courier New"/>
+          <w:color w:val="FFFFFF" w:themeColor="background1"/>
+          <w:sz w:val="20"/>
+          <w:szCs w:val="20"/>
+          <w:highlight w:val="darkBlue"/>
+          <w:bdr w:val="none" w:sz="0" w:space="0" w:color="auto" w:frame="1"/>
+          <w:lang w:val="en-US" w:eastAsia="de-DE"/>
+        </w:rPr>
+        <w:t xml:space="preserve">0x00 </w:t>
+      </w:r>
+      <w:proofErr w:type="spellStart"/>
+      <w:r>
+        <w:rPr>
+          <w:rFonts w:ascii="Consolas" w:eastAsia="Times New Roman" w:hAnsi="Consolas" w:cs="Courier New"/>
+          <w:color w:val="FFFFFF" w:themeColor="background1"/>
+          <w:sz w:val="20"/>
+          <w:szCs w:val="20"/>
+          <w:highlight w:val="darkBlue"/>
+          <w:bdr w:val="none" w:sz="0" w:space="0" w:color="auto" w:frame="1"/>
+          <w:lang w:val="en-US" w:eastAsia="de-DE"/>
+        </w:rPr>
+        <w:t>0x00</w:t>
+      </w:r>
+      <w:proofErr w:type="spellEnd"/>
+      <w:r>
+        <w:rPr>
+          <w:rFonts w:ascii="Consolas" w:eastAsia="Times New Roman" w:hAnsi="Consolas" w:cs="Courier New"/>
+          <w:color w:val="FFFFFF" w:themeColor="background1"/>
+          <w:sz w:val="20"/>
+          <w:szCs w:val="20"/>
+          <w:bdr w:val="none" w:sz="0" w:space="0" w:color="auto" w:frame="1"/>
+          <w:lang w:val="en-US" w:eastAsia="de-DE"/>
+        </w:rPr>
+        <w:t xml:space="preserve"> </w:t>
+      </w:r>
+      <w:proofErr w:type="spellStart"/>
+      <w:r>
+        <w:rPr>
+          <w:rFonts w:ascii="Consolas" w:eastAsia="Times New Roman" w:hAnsi="Consolas" w:cs="Courier New"/>
           <w:sz w:val="20"/>
           <w:szCs w:val="20"/>
           <w:highlight w:val="cyan"/>
           <w:bdr w:val="none" w:sz="0" w:space="0" w:color="auto" w:frame="1"/>
           <w:lang w:val="en-US" w:eastAsia="de-DE"/>
         </w:rPr>
+        <w:t>0x00</w:t>
+      </w:r>
+      <w:proofErr w:type="spellEnd"/>
+      <w:r>
+        <w:rPr>
+          <w:rFonts w:ascii="Consolas" w:eastAsia="Times New Roman" w:hAnsi="Consolas" w:cs="Courier New"/>
+          <w:sz w:val="20"/>
+          <w:szCs w:val="20"/>
+          <w:highlight w:val="cyan"/>
+          <w:bdr w:val="none" w:sz="0" w:space="0" w:color="auto" w:frame="1"/>
+          <w:lang w:val="en-US" w:eastAsia="de-DE"/>
+        </w:rPr>
+        <w:t xml:space="preserve"> </w:t>
+      </w:r>
+      <w:proofErr w:type="spellStart"/>
+      <w:r>
+        <w:rPr>
+          <w:rFonts w:ascii="Consolas" w:eastAsia="Times New Roman" w:hAnsi="Consolas" w:cs="Courier New"/>
+          <w:sz w:val="20"/>
+          <w:szCs w:val="20"/>
+          <w:highlight w:val="cyan"/>
+          <w:bdr w:val="none" w:sz="0" w:space="0" w:color="auto" w:frame="1"/>
+          <w:lang w:val="en-US" w:eastAsia="de-DE"/>
+        </w:rPr>
+        <w:t>0x00</w:t>
+      </w:r>
+      <w:proofErr w:type="spellEnd"/>
+      <w:r>
+        <w:rPr>
+          <w:rFonts w:ascii="Consolas" w:eastAsia="Times New Roman" w:hAnsi="Consolas" w:cs="Courier New"/>
+          <w:sz w:val="20"/>
+          <w:szCs w:val="20"/>
+          <w:bdr w:val="none" w:sz="0" w:space="0" w:color="auto" w:frame="1"/>
+          <w:lang w:val="en-US" w:eastAsia="de-DE"/>
+        </w:rPr>
+        <w:t xml:space="preserve"> </w:t>
+      </w:r>
+      <w:r>
+        <w:rPr>
+          <w:rFonts w:ascii="Consolas" w:eastAsia="Times New Roman" w:hAnsi="Consolas" w:cs="Courier New"/>
+          <w:color w:val="FFFFFF" w:themeColor="background1"/>
+          <w:sz w:val="20"/>
+          <w:szCs w:val="20"/>
+          <w:highlight w:val="red"/>
+          <w:bdr w:val="none" w:sz="0" w:space="0" w:color="auto" w:frame="1"/>
+          <w:lang w:val="en-US" w:eastAsia="de-DE"/>
+        </w:rPr>
+        <w:t xml:space="preserve">0xC7 </w:t>
+      </w:r>
+      <w:proofErr w:type="spellStart"/>
+      <w:r>
+        <w:rPr>
+          <w:rFonts w:ascii="Consolas" w:eastAsia="Times New Roman" w:hAnsi="Consolas" w:cs="Courier New"/>
+          <w:color w:val="FFFFFF" w:themeColor="background1"/>
+          <w:sz w:val="20"/>
+          <w:szCs w:val="20"/>
+          <w:highlight w:val="red"/>
+          <w:bdr w:val="none" w:sz="0" w:space="0" w:color="auto" w:frame="1"/>
+          <w:lang w:val="en-US" w:eastAsia="de-DE"/>
+        </w:rPr>
+        <w:t>0xC7</w:t>
+      </w:r>
+      <w:proofErr w:type="spellEnd"/>
+      <w:r>
+        <w:rPr>
+          <w:rFonts w:ascii="Consolas" w:eastAsia="Times New Roman" w:hAnsi="Consolas" w:cs="Courier New"/>
+          <w:color w:val="FFFFFF" w:themeColor="background1"/>
+          <w:sz w:val="20"/>
+          <w:szCs w:val="20"/>
+          <w:bdr w:val="none" w:sz="0" w:space="0" w:color="auto" w:frame="1"/>
+          <w:lang w:val="en-US" w:eastAsia="de-DE"/>
+        </w:rPr>
+        <w:t xml:space="preserve"> </w:t>
+      </w:r>
+      <w:r>
+        <w:rPr>
+          <w:rFonts w:ascii="Consolas" w:eastAsia="Times New Roman" w:hAnsi="Consolas" w:cs="Courier New"/>
+          <w:sz w:val="20"/>
+          <w:szCs w:val="20"/>
+          <w:highlight w:val="green"/>
+          <w:bdr w:val="none" w:sz="0" w:space="0" w:color="auto" w:frame="1"/>
+          <w:lang w:val="en-US" w:eastAsia="de-DE"/>
+        </w:rPr>
+        <w:t xml:space="preserve">0x7A </w:t>
+      </w:r>
+      <w:proofErr w:type="spellStart"/>
+      <w:r>
+        <w:rPr>
+          <w:rFonts w:ascii="Consolas" w:eastAsia="Times New Roman" w:hAnsi="Consolas" w:cs="Courier New"/>
+          <w:sz w:val="20"/>
+          <w:szCs w:val="20"/>
+          <w:highlight w:val="green"/>
+          <w:bdr w:val="none" w:sz="0" w:space="0" w:color="auto" w:frame="1"/>
+          <w:lang w:val="en-US" w:eastAsia="de-DE"/>
+        </w:rPr>
+        <w:t>0x7A</w:t>
+      </w:r>
+      <w:proofErr w:type="spellEnd"/>
+      <w:r>
+        <w:rPr>
+          <w:rFonts w:ascii="Consolas" w:eastAsia="Times New Roman" w:hAnsi="Consolas" w:cs="Courier New"/>
+          <w:sz w:val="20"/>
+          <w:szCs w:val="20"/>
+          <w:bdr w:val="none" w:sz="0" w:space="0" w:color="auto" w:frame="1"/>
+          <w:lang w:val="en-US" w:eastAsia="de-DE"/>
+        </w:rPr>
+        <w:t xml:space="preserve"> </w:t>
+      </w:r>
+      <w:r>
+        <w:rPr>
+          <w:rFonts w:ascii="Consolas" w:eastAsia="Times New Roman" w:hAnsi="Consolas" w:cs="Courier New"/>
+          <w:color w:val="FFFFFF" w:themeColor="background1"/>
+          <w:sz w:val="20"/>
+          <w:szCs w:val="20"/>
+          <w:highlight w:val="blue"/>
+          <w:bdr w:val="none" w:sz="0" w:space="0" w:color="auto" w:frame="1"/>
+          <w:lang w:val="en-US" w:eastAsia="de-DE"/>
+        </w:rPr>
+        <w:t xml:space="preserve">0x31 </w:t>
+      </w:r>
+      <w:proofErr w:type="spellStart"/>
+      <w:r>
+        <w:rPr>
+          <w:rFonts w:ascii="Consolas" w:eastAsia="Times New Roman" w:hAnsi="Consolas" w:cs="Courier New"/>
+          <w:color w:val="FFFFFF" w:themeColor="background1"/>
+          <w:sz w:val="20"/>
+          <w:szCs w:val="20"/>
+          <w:highlight w:val="blue"/>
+          <w:bdr w:val="none" w:sz="0" w:space="0" w:color="auto" w:frame="1"/>
+          <w:lang w:val="en-US" w:eastAsia="de-DE"/>
+        </w:rPr>
+        <w:t>0x31</w:t>
+      </w:r>
+      <w:proofErr w:type="spellEnd"/>
+      <w:r>
+        <w:rPr>
+          <w:rFonts w:ascii="Consolas" w:eastAsia="Times New Roman" w:hAnsi="Consolas" w:cs="Courier New"/>
+          <w:color w:val="FFFFFF" w:themeColor="background1"/>
+          <w:sz w:val="20"/>
+          <w:szCs w:val="20"/>
+          <w:bdr w:val="none" w:sz="0" w:space="0" w:color="auto" w:frame="1"/>
+          <w:lang w:val="en-US" w:eastAsia="de-DE"/>
+        </w:rPr>
+        <w:t xml:space="preserve"> </w:t>
+      </w:r>
+      <w:r>
+        <w:rPr>
+          <w:rFonts w:ascii="Consolas" w:eastAsia="Times New Roman" w:hAnsi="Consolas" w:cs="Courier New"/>
+          <w:color w:val="FFFFFF" w:themeColor="background1"/>
+          <w:sz w:val="20"/>
+          <w:szCs w:val="20"/>
+          <w:highlight w:val="darkMagenta"/>
+          <w:bdr w:val="none" w:sz="0" w:space="0" w:color="auto" w:frame="1"/>
+          <w:lang w:val="en-US" w:eastAsia="de-DE"/>
+        </w:rPr>
         <w:t xml:space="preserve">0x00 </w:t>
       </w:r>
       <w:proofErr w:type="spellStart"/>
       <w:r>
         <w:rPr>
           <w:rFonts w:ascii="Consolas" w:eastAsia="Times New Roman" w:hAnsi="Consolas" w:cs="Courier New"/>
-          <w:sz w:val="20"/>
-          <w:szCs w:val="20"/>
-          <w:highlight w:val="cyan"/>
+          <w:color w:val="FFFFFF" w:themeColor="background1"/>
+          <w:sz w:val="20"/>
+          <w:szCs w:val="20"/>
+          <w:highlight w:val="darkMagenta"/>
           <w:bdr w:val="none" w:sz="0" w:space="0" w:color="auto" w:frame="1"/>
           <w:lang w:val="en-US" w:eastAsia="de-DE"/>
         </w:rPr>
@@ -1474,141 +1668,22 @@
       <w:r>
         <w:rPr>
           <w:rFonts w:ascii="Consolas" w:eastAsia="Times New Roman" w:hAnsi="Consolas" w:cs="Courier New"/>
-          <w:sz w:val="20"/>
-          <w:szCs w:val="20"/>
-          <w:bdr w:val="none" w:sz="0" w:space="0" w:color="auto" w:frame="1"/>
-          <w:lang w:val="en-US" w:eastAsia="de-DE"/>
-        </w:rPr>
-        <w:t xml:space="preserve"> </w:t>
-      </w:r>
-      <w:r>
-        <w:rPr>
-          <w:rFonts w:ascii="Consolas" w:eastAsia="Times New Roman" w:hAnsi="Consolas" w:cs="Courier New"/>
-          <w:color w:val="FFFFFF" w:themeColor="background1"/>
-          <w:sz w:val="20"/>
-          <w:szCs w:val="20"/>
-          <w:highlight w:val="red"/>
-          <w:bdr w:val="none" w:sz="0" w:space="0" w:color="auto" w:frame="1"/>
-          <w:lang w:val="en-US" w:eastAsia="de-DE"/>
-        </w:rPr>
-        <w:t xml:space="preserve">0xC7 </w:t>
-      </w:r>
-      <w:proofErr w:type="spellStart"/>
-      <w:r>
-        <w:rPr>
-          <w:rFonts w:ascii="Consolas" w:eastAsia="Times New Roman" w:hAnsi="Consolas" w:cs="Courier New"/>
-          <w:color w:val="FFFFFF" w:themeColor="background1"/>
-          <w:sz w:val="20"/>
-          <w:szCs w:val="20"/>
-          <w:highlight w:val="red"/>
-          <w:bdr w:val="none" w:sz="0" w:space="0" w:color="auto" w:frame="1"/>
-          <w:lang w:val="en-US" w:eastAsia="de-DE"/>
-        </w:rPr>
-        <w:t>0xC7</w:t>
-      </w:r>
-      <w:proofErr w:type="spellEnd"/>
-      <w:r>
-        <w:rPr>
-          <w:rFonts w:ascii="Consolas" w:eastAsia="Times New Roman" w:hAnsi="Consolas" w:cs="Courier New"/>
-          <w:color w:val="FFFFFF" w:themeColor="background1"/>
-          <w:sz w:val="20"/>
-          <w:szCs w:val="20"/>
-          <w:bdr w:val="none" w:sz="0" w:space="0" w:color="auto" w:frame="1"/>
-          <w:lang w:val="en-US" w:eastAsia="de-DE"/>
-        </w:rPr>
-        <w:t xml:space="preserve"> </w:t>
-      </w:r>
-      <w:r>
-        <w:rPr>
-          <w:rFonts w:ascii="Consolas" w:eastAsia="Times New Roman" w:hAnsi="Consolas" w:cs="Courier New"/>
-          <w:sz w:val="20"/>
-          <w:szCs w:val="20"/>
-          <w:highlight w:val="green"/>
-          <w:bdr w:val="none" w:sz="0" w:space="0" w:color="auto" w:frame="1"/>
-          <w:lang w:val="en-US" w:eastAsia="de-DE"/>
-        </w:rPr>
-        <w:t xml:space="preserve">0x7A </w:t>
-      </w:r>
-      <w:proofErr w:type="spellStart"/>
-      <w:r>
-        <w:rPr>
-          <w:rFonts w:ascii="Consolas" w:eastAsia="Times New Roman" w:hAnsi="Consolas" w:cs="Courier New"/>
-          <w:sz w:val="20"/>
-          <w:szCs w:val="20"/>
-          <w:highlight w:val="green"/>
-          <w:bdr w:val="none" w:sz="0" w:space="0" w:color="auto" w:frame="1"/>
-          <w:lang w:val="en-US" w:eastAsia="de-DE"/>
-        </w:rPr>
-        <w:t>0x7A</w:t>
-      </w:r>
-      <w:proofErr w:type="spellEnd"/>
-      <w:r>
-        <w:rPr>
-          <w:rFonts w:ascii="Consolas" w:eastAsia="Times New Roman" w:hAnsi="Consolas" w:cs="Courier New"/>
-          <w:sz w:val="20"/>
-          <w:szCs w:val="20"/>
-          <w:bdr w:val="none" w:sz="0" w:space="0" w:color="auto" w:frame="1"/>
-          <w:lang w:val="en-US" w:eastAsia="de-DE"/>
-        </w:rPr>
-        <w:t xml:space="preserve"> </w:t>
-      </w:r>
-      <w:r>
-        <w:rPr>
-          <w:rFonts w:ascii="Consolas" w:eastAsia="Times New Roman" w:hAnsi="Consolas" w:cs="Courier New"/>
-          <w:color w:val="FFFFFF" w:themeColor="background1"/>
-          <w:sz w:val="20"/>
-          <w:szCs w:val="20"/>
-          <w:highlight w:val="blue"/>
-          <w:bdr w:val="none" w:sz="0" w:space="0" w:color="auto" w:frame="1"/>
-          <w:lang w:val="en-US" w:eastAsia="de-DE"/>
-        </w:rPr>
-        <w:t xml:space="preserve">0x31 </w:t>
-      </w:r>
-      <w:proofErr w:type="spellStart"/>
-      <w:r>
-        <w:rPr>
-          <w:rFonts w:ascii="Consolas" w:eastAsia="Times New Roman" w:hAnsi="Consolas" w:cs="Courier New"/>
-          <w:color w:val="FFFFFF" w:themeColor="background1"/>
-          <w:sz w:val="20"/>
-          <w:szCs w:val="20"/>
-          <w:highlight w:val="blue"/>
-          <w:bdr w:val="none" w:sz="0" w:space="0" w:color="auto" w:frame="1"/>
-          <w:lang w:val="en-US" w:eastAsia="de-DE"/>
-        </w:rPr>
-        <w:t>0x31</w:t>
-      </w:r>
-      <w:proofErr w:type="spellEnd"/>
-      <w:r>
-        <w:rPr>
-          <w:rFonts w:ascii="Consolas" w:eastAsia="Times New Roman" w:hAnsi="Consolas" w:cs="Courier New"/>
-          <w:color w:val="FFFFFF" w:themeColor="background1"/>
-          <w:sz w:val="20"/>
-          <w:szCs w:val="20"/>
-          <w:bdr w:val="none" w:sz="0" w:space="0" w:color="auto" w:frame="1"/>
-          <w:lang w:val="en-US" w:eastAsia="de-DE"/>
-        </w:rPr>
-        <w:t xml:space="preserve"> </w:t>
-      </w:r>
-      <w:r>
-        <w:rPr>
-          <w:rFonts w:ascii="Consolas" w:eastAsia="Times New Roman" w:hAnsi="Consolas" w:cs="Courier New"/>
-          <w:color w:val="FFFFFF" w:themeColor="background1"/>
-          <w:sz w:val="20"/>
-          <w:szCs w:val="20"/>
-          <w:highlight w:val="darkMagenta"/>
-          <w:bdr w:val="none" w:sz="0" w:space="0" w:color="auto" w:frame="1"/>
-          <w:lang w:val="en-US" w:eastAsia="de-DE"/>
-        </w:rPr>
-        <w:t xml:space="preserve">0x00 </w:t>
-      </w:r>
-      <w:proofErr w:type="spellStart"/>
-      <w:r>
-        <w:rPr>
-          <w:rFonts w:ascii="Consolas" w:eastAsia="Times New Roman" w:hAnsi="Consolas" w:cs="Courier New"/>
-          <w:color w:val="FFFFFF" w:themeColor="background1"/>
-          <w:sz w:val="20"/>
-          <w:szCs w:val="20"/>
-          <w:highlight w:val="darkMagenta"/>
+          <w:color w:val="FFFFFF" w:themeColor="background1"/>
+          <w:sz w:val="20"/>
+          <w:szCs w:val="20"/>
+          <w:bdr w:val="none" w:sz="0" w:space="0" w:color="auto" w:frame="1"/>
+          <w:lang w:val="en-US" w:eastAsia="de-DE"/>
+        </w:rPr>
+        <w:t xml:space="preserve"> </w:t>
+      </w:r>
+      <w:proofErr w:type="spellStart"/>
+      <w:r>
+        <w:rPr>
+          <w:rFonts w:ascii="Consolas" w:eastAsia="Times New Roman" w:hAnsi="Consolas" w:cs="Courier New"/>
+          <w:color w:val="FFFFFF" w:themeColor="background1"/>
+          <w:sz w:val="20"/>
+          <w:szCs w:val="20"/>
+          <w:highlight w:val="darkCyan"/>
           <w:bdr w:val="none" w:sz="0" w:space="0" w:color="auto" w:frame="1"/>
           <w:lang w:val="en-US" w:eastAsia="de-DE"/>
         </w:rPr>
@@ -1621,22 +1696,23 @@
           <w:color w:val="FFFFFF" w:themeColor="background1"/>
           <w:sz w:val="20"/>
           <w:szCs w:val="20"/>
-          <w:bdr w:val="none" w:sz="0" w:space="0" w:color="auto" w:frame="1"/>
-          <w:lang w:val="en-US" w:eastAsia="de-DE"/>
-        </w:rPr>
-        <w:t xml:space="preserve"> </w:t>
-      </w:r>
-      <w:proofErr w:type="spellStart"/>
-      <w:r>
-        <w:rPr>
-          <w:rFonts w:ascii="Consolas" w:eastAsia="Times New Roman" w:hAnsi="Consolas" w:cs="Courier New"/>
-          <w:color w:val="FFFFFF" w:themeColor="background1"/>
-          <w:sz w:val="20"/>
-          <w:szCs w:val="20"/>
           <w:highlight w:val="darkCyan"/>
           <w:bdr w:val="none" w:sz="0" w:space="0" w:color="auto" w:frame="1"/>
           <w:lang w:val="en-US" w:eastAsia="de-DE"/>
         </w:rPr>
+        <w:t xml:space="preserve"> </w:t>
+      </w:r>
+      <w:proofErr w:type="spellStart"/>
+      <w:r>
+        <w:rPr>
+          <w:rFonts w:ascii="Consolas" w:eastAsia="Times New Roman" w:hAnsi="Consolas" w:cs="Courier New"/>
+          <w:color w:val="FFFFFF" w:themeColor="background1"/>
+          <w:sz w:val="20"/>
+          <w:szCs w:val="20"/>
+          <w:highlight w:val="darkCyan"/>
+          <w:bdr w:val="none" w:sz="0" w:space="0" w:color="auto" w:frame="1"/>
+          <w:lang w:val="en-US" w:eastAsia="de-DE"/>
+        </w:rPr>
         <w:t>0x00</w:t>
       </w:r>
       <w:proofErr w:type="spellEnd"/>
@@ -1646,20 +1722,19 @@
           <w:color w:val="FFFFFF" w:themeColor="background1"/>
           <w:sz w:val="20"/>
           <w:szCs w:val="20"/>
-          <w:highlight w:val="darkCyan"/>
-          <w:bdr w:val="none" w:sz="0" w:space="0" w:color="auto" w:frame="1"/>
-          <w:lang w:val="en-US" w:eastAsia="de-DE"/>
-        </w:rPr>
-        <w:t xml:space="preserve"> </w:t>
-      </w:r>
-      <w:proofErr w:type="spellStart"/>
-      <w:r>
-        <w:rPr>
-          <w:rFonts w:ascii="Consolas" w:eastAsia="Times New Roman" w:hAnsi="Consolas" w:cs="Courier New"/>
-          <w:color w:val="FFFFFF" w:themeColor="background1"/>
-          <w:sz w:val="20"/>
-          <w:szCs w:val="20"/>
-          <w:highlight w:val="darkCyan"/>
+          <w:bdr w:val="none" w:sz="0" w:space="0" w:color="auto" w:frame="1"/>
+          <w:lang w:val="en-US" w:eastAsia="de-DE"/>
+        </w:rPr>
+        <w:t xml:space="preserve"> </w:t>
+      </w:r>
+      <w:proofErr w:type="spellStart"/>
+      <w:r>
+        <w:rPr>
+          <w:rFonts w:ascii="Consolas" w:eastAsia="Times New Roman" w:hAnsi="Consolas" w:cs="Courier New"/>
+          <w:color w:val="FFFFFF" w:themeColor="background1"/>
+          <w:sz w:val="20"/>
+          <w:szCs w:val="20"/>
+          <w:highlight w:val="black"/>
           <w:bdr w:val="none" w:sz="0" w:space="0" w:color="auto" w:frame="1"/>
           <w:lang w:val="en-US" w:eastAsia="de-DE"/>
         </w:rPr>
@@ -1672,35 +1747,10 @@
           <w:color w:val="FFFFFF" w:themeColor="background1"/>
           <w:sz w:val="20"/>
           <w:szCs w:val="20"/>
-          <w:bdr w:val="none" w:sz="0" w:space="0" w:color="auto" w:frame="1"/>
-          <w:lang w:val="en-US" w:eastAsia="de-DE"/>
-        </w:rPr>
-        <w:t xml:space="preserve"> </w:t>
-      </w:r>
-      <w:proofErr w:type="spellStart"/>
-      <w:r>
-        <w:rPr>
-          <w:rFonts w:ascii="Consolas" w:eastAsia="Times New Roman" w:hAnsi="Consolas" w:cs="Courier New"/>
-          <w:color w:val="FFFFFF" w:themeColor="background1"/>
-          <w:sz w:val="20"/>
-          <w:szCs w:val="20"/>
           <w:highlight w:val="black"/>
           <w:bdr w:val="none" w:sz="0" w:space="0" w:color="auto" w:frame="1"/>
           <w:lang w:val="en-US" w:eastAsia="de-DE"/>
         </w:rPr>
-        <w:t>0x00</w:t>
-      </w:r>
-      <w:proofErr w:type="spellEnd"/>
-      <w:r>
-        <w:rPr>
-          <w:rFonts w:ascii="Consolas" w:eastAsia="Times New Roman" w:hAnsi="Consolas" w:cs="Courier New"/>
-          <w:color w:val="FFFFFF" w:themeColor="background1"/>
-          <w:sz w:val="20"/>
-          <w:szCs w:val="20"/>
-          <w:highlight w:val="black"/>
-          <w:bdr w:val="none" w:sz="0" w:space="0" w:color="auto" w:frame="1"/>
-          <w:lang w:val="en-US" w:eastAsia="de-DE"/>
-        </w:rPr>
         <w:t xml:space="preserve"> 0x06</w:t>
       </w:r>
       <w:r>
@@ -1713,18 +1763,6 @@
           <w:lang w:val="en-US" w:eastAsia="de-DE"/>
         </w:rPr>
         <w:t xml:space="preserve"> </w:t>
-      </w:r>
-      <w:r>
-        <w:rPr>
-          <w:rFonts w:ascii="Consolas" w:eastAsia="Times New Roman" w:hAnsi="Consolas" w:cs="Courier New"/>
-          <w:color w:val="FFFFFF" w:themeColor="background1"/>
-          <w:sz w:val="20"/>
-          <w:szCs w:val="20"/>
-          <w:highlight w:val="darkBlue"/>
-          <w:bdr w:val="none" w:sz="0" w:space="0" w:color="auto" w:frame="1"/>
-          <w:lang w:val="en-US" w:eastAsia="de-DE"/>
-        </w:rPr>
-        <w:t xml:space="preserve">0x00 0x63 </w:t>
       </w:r>
     </w:p>
     <w:p>
@@ -1746,6 +1784,26 @@
           <w:bdr w:val="none" w:sz="0" w:space="0" w:color="auto" w:frame="1"/>
           <w:lang w:val="en-US" w:eastAsia="de-DE"/>
         </w:rPr>
+        <w:t>————————</w:t>
+      </w:r>
+      <w:r>
+        <w:rPr>
+          <w:rFonts w:ascii="Consolas" w:eastAsia="Times New Roman" w:hAnsi="Consolas" w:cs="Courier New"/>
+          <w:sz w:val="20"/>
+          <w:szCs w:val="20"/>
+          <w:bdr w:val="none" w:sz="0" w:space="0" w:color="auto" w:frame="1"/>
+          <w:lang w:val="en-US" w:eastAsia="de-DE"/>
+        </w:rPr>
+        <w:t xml:space="preserve">| </w:t>
+      </w:r>
+      <w:r>
+        <w:rPr>
+          <w:rFonts w:ascii="Consolas" w:eastAsia="Times New Roman" w:hAnsi="Consolas" w:cs="Courier New"/>
+          <w:sz w:val="20"/>
+          <w:szCs w:val="20"/>
+          <w:bdr w:val="none" w:sz="0" w:space="0" w:color="auto" w:frame="1"/>
+          <w:lang w:val="en-US" w:eastAsia="de-DE"/>
+        </w:rPr>
         <w:t>|</w:t>
       </w:r>
       <w:r>
@@ -1756,7 +1814,7 @@
           <w:bdr w:val="none" w:sz="0" w:space="0" w:color="auto" w:frame="1"/>
           <w:lang w:val="en-US" w:eastAsia="de-DE"/>
         </w:rPr>
-        <w:t>———————————————————————————————————————————————————————</w:t>
+        <w:t>———————————————————————————————————————————————————</w:t>
       </w:r>
       <w:r>
         <w:rPr>
@@ -1776,7 +1834,7 @@
           <w:bdr w:val="none" w:sz="0" w:space="0" w:color="auto" w:frame="1"/>
           <w:lang w:val="en-US" w:eastAsia="de-DE"/>
         </w:rPr>
-        <w:t>———————</w:t>
+        <w:t>—</w:t>
       </w:r>
     </w:p>
     <w:p>
@@ -1814,18 +1872,69 @@
           <w:bdr w:val="none" w:sz="0" w:space="0" w:color="auto" w:frame="1"/>
           <w:lang w:val="en-US" w:eastAsia="de-DE"/>
         </w:rPr>
-        <w:t>0x00 0x37 0x00 0x37 0x00 0x61 0x00 0x33 0x00 0x31</w:t>
-      </w:r>
-      <w:r>
-        <w:rPr>
-          <w:rFonts w:ascii="Consolas" w:eastAsia="Times New Roman" w:hAnsi="Consolas" w:cs="Courier New"/>
-          <w:sz w:val="20"/>
-          <w:szCs w:val="20"/>
-          <w:bdr w:val="none" w:sz="0" w:space="0" w:color="auto" w:frame="1"/>
-          <w:lang w:val="en-US" w:eastAsia="de-DE"/>
-        </w:rPr>
-        <w:t xml:space="preserve"> </w:t>
-      </w:r>
+        <w:t xml:space="preserve">0x00 0x63 </w:t>
+      </w:r>
+      <w:r>
+        <w:rPr>
+          <w:rFonts w:ascii="Consolas" w:eastAsia="Times New Roman" w:hAnsi="Consolas" w:cs="Courier New"/>
+          <w:color w:val="FFFFFF" w:themeColor="background1"/>
+          <w:sz w:val="20"/>
+          <w:szCs w:val="20"/>
+          <w:highlight w:val="darkBlue"/>
+          <w:bdr w:val="none" w:sz="0" w:space="0" w:color="auto" w:frame="1"/>
+          <w:lang w:val="en-US" w:eastAsia="de-DE"/>
+        </w:rPr>
+        <w:t xml:space="preserve">0x00 0x37 0x00 0x37 0x00 0x61 0x00 0x33 0x00 </w:t>
+      </w:r>
+      <w:r>
+        <w:rPr>
+          <w:rFonts w:ascii="Consolas" w:eastAsia="Times New Roman" w:hAnsi="Consolas" w:cs="Courier New"/>
+          <w:color w:val="FFFFFF" w:themeColor="background1"/>
+          <w:sz w:val="20"/>
+          <w:szCs w:val="20"/>
+          <w:highlight w:val="darkBlue"/>
+          <w:bdr w:val="none" w:sz="0" w:space="0" w:color="auto" w:frame="1"/>
+          <w:lang w:val="en-US" w:eastAsia="de-DE"/>
+        </w:rPr>
+        <w:t>0x31</w:t>
+      </w:r>
+      <w:r>
+        <w:rPr>
+          <w:rFonts w:ascii="Consolas" w:eastAsia="Times New Roman" w:hAnsi="Consolas" w:cs="Courier New"/>
+          <w:color w:val="FFFFFF" w:themeColor="background1"/>
+          <w:sz w:val="20"/>
+          <w:szCs w:val="20"/>
+          <w:highlight w:val="darkBlue"/>
+          <w:bdr w:val="none" w:sz="0" w:space="0" w:color="auto" w:frame="1"/>
+          <w:lang w:val="en-US" w:eastAsia="de-DE"/>
+        </w:rPr>
+        <w:t xml:space="preserve"> 0x00 </w:t>
+      </w:r>
+      <w:proofErr w:type="spellStart"/>
+      <w:r>
+        <w:rPr>
+          <w:rFonts w:ascii="Consolas" w:eastAsia="Times New Roman" w:hAnsi="Consolas" w:cs="Courier New"/>
+          <w:color w:val="FFFFFF" w:themeColor="background1"/>
+          <w:sz w:val="20"/>
+          <w:szCs w:val="20"/>
+          <w:highlight w:val="darkBlue"/>
+          <w:bdr w:val="none" w:sz="0" w:space="0" w:color="auto" w:frame="1"/>
+          <w:lang w:val="en-US" w:eastAsia="de-DE"/>
+        </w:rPr>
+        <w:t>0x00</w:t>
+      </w:r>
+      <w:proofErr w:type="spellEnd"/>
+      <w:r>
+        <w:rPr>
+          <w:rFonts w:ascii="Consolas" w:eastAsia="Times New Roman" w:hAnsi="Consolas" w:cs="Courier New"/>
+          <w:sz w:val="20"/>
+          <w:szCs w:val="20"/>
+          <w:bdr w:val="none" w:sz="0" w:space="0" w:color="auto" w:frame="1"/>
+          <w:lang w:val="en-US" w:eastAsia="de-DE"/>
+        </w:rPr>
+        <w:t xml:space="preserve"> </w:t>
+      </w:r>
+      <w:proofErr w:type="spellStart"/>
       <w:r>
         <w:rPr>
           <w:rFonts w:ascii="Consolas" w:eastAsia="Times New Roman" w:hAnsi="Consolas" w:cs="Courier New"/>
@@ -1835,9 +1944,9 @@
           <w:bdr w:val="none" w:sz="0" w:space="0" w:color="auto" w:frame="1"/>
           <w:lang w:val="en-US" w:eastAsia="de-DE"/>
         </w:rPr>
-        <w:t xml:space="preserve">0x00 </w:t>
-      </w:r>
-      <w:proofErr w:type="spellStart"/>
+        <w:t>0x00</w:t>
+      </w:r>
+      <w:proofErr w:type="spellEnd"/>
       <w:r>
         <w:rPr>
           <w:rFonts w:ascii="Consolas" w:eastAsia="Times New Roman" w:hAnsi="Consolas" w:cs="Courier New"/>
@@ -1847,78 +1956,19 @@
           <w:bdr w:val="none" w:sz="0" w:space="0" w:color="auto" w:frame="1"/>
           <w:lang w:val="en-US" w:eastAsia="de-DE"/>
         </w:rPr>
+        <w:t xml:space="preserve"> </w:t>
+      </w:r>
+      <w:proofErr w:type="spellStart"/>
+      <w:r>
+        <w:rPr>
+          <w:rFonts w:ascii="Consolas" w:eastAsia="Times New Roman" w:hAnsi="Consolas" w:cs="Courier New"/>
+          <w:sz w:val="20"/>
+          <w:szCs w:val="20"/>
+          <w:highlight w:val="cyan"/>
+          <w:bdr w:val="none" w:sz="0" w:space="0" w:color="auto" w:frame="1"/>
+          <w:lang w:val="en-US" w:eastAsia="de-DE"/>
+        </w:rPr>
         <w:t>0x00</w:t>
-      </w:r>
-      <w:proofErr w:type="spellEnd"/>
-      <w:r>
-        <w:rPr>
-          <w:rFonts w:ascii="Consolas" w:eastAsia="Times New Roman" w:hAnsi="Consolas" w:cs="Courier New"/>
-          <w:sz w:val="20"/>
-          <w:szCs w:val="20"/>
-          <w:bdr w:val="none" w:sz="0" w:space="0" w:color="auto" w:frame="1"/>
-          <w:lang w:val="en-US" w:eastAsia="de-DE"/>
-        </w:rPr>
-        <w:t xml:space="preserve"> </w:t>
-      </w:r>
-      <w:r>
-        <w:rPr>
-          <w:rFonts w:ascii="Consolas" w:eastAsia="Times New Roman" w:hAnsi="Consolas" w:cs="Courier New"/>
-          <w:color w:val="FFFFFF" w:themeColor="background1"/>
-          <w:sz w:val="20"/>
-          <w:szCs w:val="20"/>
-          <w:highlight w:val="red"/>
-          <w:bdr w:val="none" w:sz="0" w:space="0" w:color="auto" w:frame="1"/>
-          <w:lang w:val="en-US" w:eastAsia="de-DE"/>
-        </w:rPr>
-        <w:t xml:space="preserve">0xF1 </w:t>
-      </w:r>
-      <w:proofErr w:type="spellStart"/>
-      <w:r>
-        <w:rPr>
-          <w:rFonts w:ascii="Consolas" w:eastAsia="Times New Roman" w:hAnsi="Consolas" w:cs="Courier New"/>
-          <w:color w:val="FFFFFF" w:themeColor="background1"/>
-          <w:sz w:val="20"/>
-          <w:szCs w:val="20"/>
-          <w:highlight w:val="red"/>
-          <w:bdr w:val="none" w:sz="0" w:space="0" w:color="auto" w:frame="1"/>
-          <w:lang w:val="en-US" w:eastAsia="de-DE"/>
-        </w:rPr>
-        <w:t>0xF1</w:t>
-      </w:r>
-      <w:proofErr w:type="spellEnd"/>
-      <w:r>
-        <w:rPr>
-          <w:rFonts w:ascii="Consolas" w:eastAsia="Times New Roman" w:hAnsi="Consolas" w:cs="Courier New"/>
-          <w:color w:val="FFFFFF" w:themeColor="background1"/>
-          <w:sz w:val="20"/>
-          <w:szCs w:val="20"/>
-          <w:bdr w:val="none" w:sz="0" w:space="0" w:color="auto" w:frame="1"/>
-          <w:lang w:val="en-US" w:eastAsia="de-DE"/>
-        </w:rPr>
-        <w:t xml:space="preserve"> </w:t>
-      </w:r>
-      <w:r>
-        <w:rPr>
-          <w:rFonts w:ascii="Consolas" w:eastAsia="Times New Roman" w:hAnsi="Consolas" w:cs="Courier New"/>
-          <w:sz w:val="20"/>
-          <w:szCs w:val="20"/>
-          <w:highlight w:val="green"/>
-          <w:bdr w:val="none" w:sz="0" w:space="0" w:color="auto" w:frame="1"/>
-          <w:lang w:val="en-US" w:eastAsia="de-DE"/>
-        </w:rPr>
-        <w:t xml:space="preserve">0x0F </w:t>
-      </w:r>
-      <w:proofErr w:type="spellStart"/>
-      <w:r>
-        <w:rPr>
-          <w:rFonts w:ascii="Consolas" w:eastAsia="Times New Roman" w:hAnsi="Consolas" w:cs="Courier New"/>
-          <w:sz w:val="20"/>
-          <w:szCs w:val="20"/>
-          <w:highlight w:val="green"/>
-          <w:bdr w:val="none" w:sz="0" w:space="0" w:color="auto" w:frame="1"/>
-          <w:lang w:val="en-US" w:eastAsia="de-DE"/>
-        </w:rPr>
-        <w:t>0x0F</w:t>
       </w:r>
       <w:proofErr w:type="spellEnd"/>
       <w:r>
@@ -1937,10 +1987,8 @@
         <w:spacing w:after="0" w:line="240" w:lineRule="auto"/>
         <w:rPr>
           <w:rFonts w:ascii="Consolas" w:eastAsia="Times New Roman" w:hAnsi="Consolas" w:cs="Courier New"/>
-          <w:color w:val="FFFFFF" w:themeColor="background1"/>
-          <w:sz w:val="20"/>
-          <w:szCs w:val="20"/>
-          <w:highlight w:val="darkBlue"/>
+          <w:sz w:val="20"/>
+          <w:szCs w:val="20"/>
           <w:bdr w:val="none" w:sz="0" w:space="0" w:color="auto" w:frame="1"/>
           <w:lang w:val="en-US" w:eastAsia="de-DE"/>
         </w:rPr>
@@ -1953,7 +2001,17 @@
           <w:bdr w:val="none" w:sz="0" w:space="0" w:color="auto" w:frame="1"/>
           <w:lang w:val="en-US" w:eastAsia="de-DE"/>
         </w:rPr>
-        <w:t>————————————————————————————————————————————————</w:t>
+        <w:t>—————————————————————</w:t>
+      </w:r>
+      <w:r>
+        <w:rPr>
+          <w:rFonts w:ascii="Consolas" w:eastAsia="Times New Roman" w:hAnsi="Consolas" w:cs="Courier New"/>
+          <w:sz w:val="20"/>
+          <w:szCs w:val="20"/>
+          <w:bdr w:val="none" w:sz="0" w:space="0" w:color="auto" w:frame="1"/>
+          <w:lang w:val="en-US" w:eastAsia="de-DE"/>
+        </w:rPr>
+        <w:t>———————————————————————————————————————————————</w:t>
       </w:r>
       <w:r>
         <w:rPr>
@@ -1983,7 +2041,7 @@
           <w:bdr w:val="none" w:sz="0" w:space="0" w:color="auto" w:frame="1"/>
           <w:lang w:val="en-US" w:eastAsia="de-DE"/>
         </w:rPr>
-        <w:t>————————————————————————————</w:t>
+        <w:t>————————</w:t>
       </w:r>
     </w:p>
     <w:p>
@@ -2017,6 +2075,77 @@
           <w:color w:val="FFFFFF" w:themeColor="background1"/>
           <w:sz w:val="20"/>
           <w:szCs w:val="20"/>
+          <w:highlight w:val="red"/>
+          <w:bdr w:val="none" w:sz="0" w:space="0" w:color="auto" w:frame="1"/>
+          <w:lang w:val="en-US" w:eastAsia="de-DE"/>
+        </w:rPr>
+        <w:t xml:space="preserve">0xF1 </w:t>
+      </w:r>
+      <w:proofErr w:type="spellStart"/>
+      <w:r>
+        <w:rPr>
+          <w:rFonts w:ascii="Consolas" w:eastAsia="Times New Roman" w:hAnsi="Consolas" w:cs="Courier New"/>
+          <w:color w:val="FFFFFF" w:themeColor="background1"/>
+          <w:sz w:val="20"/>
+          <w:szCs w:val="20"/>
+          <w:highlight w:val="red"/>
+          <w:bdr w:val="none" w:sz="0" w:space="0" w:color="auto" w:frame="1"/>
+          <w:lang w:val="en-US" w:eastAsia="de-DE"/>
+        </w:rPr>
+        <w:t>0xF1</w:t>
+      </w:r>
+      <w:proofErr w:type="spellEnd"/>
+      <w:r>
+        <w:rPr>
+          <w:rFonts w:ascii="Consolas" w:eastAsia="Times New Roman" w:hAnsi="Consolas" w:cs="Courier New"/>
+          <w:color w:val="FFFFFF" w:themeColor="background1"/>
+          <w:sz w:val="20"/>
+          <w:szCs w:val="20"/>
+          <w:bdr w:val="none" w:sz="0" w:space="0" w:color="auto" w:frame="1"/>
+          <w:lang w:val="en-US" w:eastAsia="de-DE"/>
+        </w:rPr>
+        <w:t xml:space="preserve"> </w:t>
+      </w:r>
+      <w:r>
+        <w:rPr>
+          <w:rFonts w:ascii="Consolas" w:eastAsia="Times New Roman" w:hAnsi="Consolas" w:cs="Courier New"/>
+          <w:sz w:val="20"/>
+          <w:szCs w:val="20"/>
+          <w:highlight w:val="green"/>
+          <w:bdr w:val="none" w:sz="0" w:space="0" w:color="auto" w:frame="1"/>
+          <w:lang w:val="en-US" w:eastAsia="de-DE"/>
+        </w:rPr>
+        <w:t xml:space="preserve">0x0F </w:t>
+      </w:r>
+      <w:proofErr w:type="spellStart"/>
+      <w:r>
+        <w:rPr>
+          <w:rFonts w:ascii="Consolas" w:eastAsia="Times New Roman" w:hAnsi="Consolas" w:cs="Courier New"/>
+          <w:sz w:val="20"/>
+          <w:szCs w:val="20"/>
+          <w:highlight w:val="green"/>
+          <w:bdr w:val="none" w:sz="0" w:space="0" w:color="auto" w:frame="1"/>
+          <w:lang w:val="en-US" w:eastAsia="de-DE"/>
+        </w:rPr>
+        <w:t>0x0F</w:t>
+      </w:r>
+      <w:proofErr w:type="spellEnd"/>
+      <w:r>
+        <w:rPr>
+          <w:rFonts w:ascii="Consolas" w:eastAsia="Times New Roman" w:hAnsi="Consolas" w:cs="Courier New"/>
+          <w:sz w:val="20"/>
+          <w:szCs w:val="20"/>
+          <w:bdr w:val="none" w:sz="0" w:space="0" w:color="auto" w:frame="1"/>
+          <w:lang w:val="en-US" w:eastAsia="de-DE"/>
+        </w:rPr>
+        <w:t xml:space="preserve"> </w:t>
+      </w:r>
+      <w:r>
+        <w:rPr>
+          <w:rFonts w:ascii="Consolas" w:eastAsia="Times New Roman" w:hAnsi="Consolas" w:cs="Courier New"/>
+          <w:color w:val="FFFFFF" w:themeColor="background1"/>
+          <w:sz w:val="20"/>
+          <w:szCs w:val="20"/>
           <w:highlight w:val="blue"/>
           <w:bdr w:val="none" w:sz="0" w:space="0" w:color="auto" w:frame="1"/>
           <w:lang w:val="en-US" w:eastAsia="de-DE"/>
@@ -2183,7 +2312,7 @@
           <w:bdr w:val="none" w:sz="0" w:space="0" w:color="auto" w:frame="1"/>
           <w:lang w:val="en-US" w:eastAsia="de-DE"/>
         </w:rPr>
-        <w:t xml:space="preserve">0x00 0x66 0x00 0x31 0x00 0x30 0x00 0x66 </w:t>
+        <w:t xml:space="preserve">0x00 0x66 0x00 0x31 </w:t>
       </w:r>
     </w:p>
     <w:p>
@@ -2191,8 +2320,10 @@
         <w:spacing w:after="0" w:line="240" w:lineRule="auto"/>
         <w:rPr>
           <w:rFonts w:ascii="Consolas" w:eastAsia="Times New Roman" w:hAnsi="Consolas" w:cs="Courier New"/>
-          <w:sz w:val="20"/>
-          <w:szCs w:val="20"/>
+          <w:color w:val="FFFFFF" w:themeColor="background1"/>
+          <w:sz w:val="20"/>
+          <w:szCs w:val="20"/>
+          <w:highlight w:val="darkBlue"/>
           <w:bdr w:val="none" w:sz="0" w:space="0" w:color="auto" w:frame="1"/>
           <w:lang w:val="en-US" w:eastAsia="de-DE"/>
         </w:rPr>
@@ -2205,7 +2336,27 @@
           <w:bdr w:val="none" w:sz="0" w:space="0" w:color="auto" w:frame="1"/>
           <w:lang w:val="en-US" w:eastAsia="de-DE"/>
         </w:rPr>
-        <w:t>———————————————————————————</w:t>
+        <w:t>——————————————————————————</w:t>
+      </w:r>
+      <w:r>
+        <w:rPr>
+          <w:rFonts w:ascii="Consolas" w:eastAsia="Times New Roman" w:hAnsi="Consolas" w:cs="Courier New"/>
+          <w:sz w:val="20"/>
+          <w:szCs w:val="20"/>
+          <w:bdr w:val="none" w:sz="0" w:space="0" w:color="auto" w:frame="1"/>
+          <w:lang w:val="en-US" w:eastAsia="de-DE"/>
+        </w:rPr>
+        <w:t>————————————————————</w:t>
+      </w:r>
+      <w:r>
+        <w:rPr>
+          <w:rFonts w:ascii="Consolas" w:eastAsia="Times New Roman" w:hAnsi="Consolas" w:cs="Courier New"/>
+          <w:sz w:val="20"/>
+          <w:szCs w:val="20"/>
+          <w:bdr w:val="none" w:sz="0" w:space="0" w:color="auto" w:frame="1"/>
+          <w:lang w:val="en-US" w:eastAsia="de-DE"/>
+        </w:rPr>
+        <w:t>—</w:t>
       </w:r>
       <w:r>
         <w:rPr>
@@ -2245,7 +2396,7 @@
           <w:bdr w:val="none" w:sz="0" w:space="0" w:color="auto" w:frame="1"/>
           <w:lang w:val="en-US" w:eastAsia="de-DE"/>
         </w:rPr>
-        <w:t>————————————————————————————————————</w:t>
+        <w:t>————————————————</w:t>
       </w:r>
     </w:p>
     <w:p>
@@ -2257,7 +2408,7 @@
           <w:sz w:val="20"/>
           <w:szCs w:val="20"/>
           <w:bdr w:val="none" w:sz="0" w:space="0" w:color="auto" w:frame="1"/>
-          <w:lang w:eastAsia="de-DE"/>
+          <w:lang w:val="en-US" w:eastAsia="de-DE"/>
         </w:rPr>
       </w:pPr>
       <w:r>
@@ -2268,10 +2419,62 @@
           <w:szCs w:val="20"/>
           <w:highlight w:val="darkBlue"/>
           <w:bdr w:val="none" w:sz="0" w:space="0" w:color="auto" w:frame="1"/>
-          <w:lang w:eastAsia="de-DE"/>
-        </w:rPr>
-        <w:t>0x00 0x36 0x00 0x62</w:t>
-      </w:r>
+          <w:lang w:val="en-US" w:eastAsia="de-DE"/>
+        </w:rPr>
+        <w:t xml:space="preserve">0x00 0x30 0x00 0x66 </w:t>
+      </w:r>
+      <w:r>
+        <w:rPr>
+          <w:rFonts w:ascii="Consolas" w:eastAsia="Times New Roman" w:hAnsi="Consolas" w:cs="Courier New"/>
+          <w:color w:val="FFFFFF" w:themeColor="background1"/>
+          <w:sz w:val="20"/>
+          <w:szCs w:val="20"/>
+          <w:highlight w:val="darkBlue"/>
+          <w:bdr w:val="none" w:sz="0" w:space="0" w:color="auto" w:frame="1"/>
+          <w:lang w:val="en-US" w:eastAsia="de-DE"/>
+        </w:rPr>
+        <w:t xml:space="preserve">0x00 0x36 0x00 </w:t>
+      </w:r>
+      <w:r>
+        <w:rPr>
+          <w:rFonts w:ascii="Consolas" w:eastAsia="Times New Roman" w:hAnsi="Consolas" w:cs="Courier New"/>
+          <w:color w:val="FFFFFF" w:themeColor="background1"/>
+          <w:sz w:val="20"/>
+          <w:szCs w:val="20"/>
+          <w:highlight w:val="darkBlue"/>
+          <w:bdr w:val="none" w:sz="0" w:space="0" w:color="auto" w:frame="1"/>
+          <w:lang w:val="en-US" w:eastAsia="de-DE"/>
+        </w:rPr>
+        <w:t>0x62</w:t>
+      </w:r>
+      <w:r>
+        <w:rPr>
+          <w:rFonts w:ascii="Consolas" w:eastAsia="Times New Roman" w:hAnsi="Consolas" w:cs="Courier New"/>
+          <w:color w:val="FFFFFF" w:themeColor="background1"/>
+          <w:sz w:val="20"/>
+          <w:szCs w:val="20"/>
+          <w:highlight w:val="darkBlue"/>
+          <w:bdr w:val="none" w:sz="0" w:space="0" w:color="auto" w:frame="1"/>
+          <w:lang w:val="en-US" w:eastAsia="de-DE"/>
+        </w:rPr>
+        <w:t xml:space="preserve"> 0x00 </w:t>
+      </w:r>
+      <w:proofErr w:type="spellStart"/>
+      <w:r>
+        <w:rPr>
+          <w:rFonts w:ascii="Consolas" w:eastAsia="Times New Roman" w:hAnsi="Consolas" w:cs="Courier New"/>
+          <w:color w:val="FFFFFF" w:themeColor="background1"/>
+          <w:sz w:val="20"/>
+          <w:szCs w:val="20"/>
+          <w:highlight w:val="darkBlue"/>
+          <w:bdr w:val="none" w:sz="0" w:space="0" w:color="auto" w:frame="1"/>
+          <w:lang w:val="en-US" w:eastAsia="de-DE"/>
+        </w:rPr>
+        <w:t>0x00</w:t>
+      </w:r>
+      <w:bookmarkStart w:id="0" w:name="_GoBack"/>
+      <w:bookmarkEnd w:id="0"/>
+      <w:proofErr w:type="spellEnd"/>
     </w:p>
     <w:p>
       <w:pPr>
@@ -2290,9 +2493,19 @@
           <w:sz w:val="20"/>
           <w:szCs w:val="20"/>
           <w:bdr w:val="none" w:sz="0" w:space="0" w:color="auto" w:frame="1"/>
+          <w:lang w:val="en-US" w:eastAsia="de-DE"/>
+        </w:rPr>
+        <w:t>——————————————————————————————————</w:t>
+      </w:r>
+      <w:r>
+        <w:rPr>
+          <w:rFonts w:ascii="Consolas" w:eastAsia="Times New Roman" w:hAnsi="Consolas" w:cs="Courier New"/>
+          <w:sz w:val="20"/>
+          <w:szCs w:val="20"/>
+          <w:bdr w:val="none" w:sz="0" w:space="0" w:color="auto" w:frame="1"/>
           <w:lang w:eastAsia="de-DE"/>
         </w:rPr>
-        <w:t>——————————————————</w:t>
+        <w:t>——————————————</w:t>
       </w:r>
       <w:r>
         <w:rPr>
@@ -2557,6 +2770,12 @@
         <w:rPr>
           <w:lang w:val="en-US"/>
         </w:rPr>
+        <w:t xml:space="preserve"> +1</w:t>
+      </w:r>
+      <w:r>
+        <w:rPr>
+          <w:lang w:val="en-US"/>
+        </w:rPr>
         <w:t xml:space="preserve"> (characters, not bytes)</w:t>
       </w:r>
       <w:r>
@@ -2597,6 +2816,12 @@
           <w:lang w:val="en-US"/>
         </w:rPr>
         <w:t>ing</w:t>
+      </w:r>
+      <w:r>
+        <w:rPr>
+          <w:lang w:val="en-US"/>
+        </w:rPr>
+        <w:t xml:space="preserve"> (ending with 2 Bytes of zeros)</w:t>
       </w:r>
     </w:p>
     <w:p>
@@ -2605,8 +2830,6 @@
           <w:lang w:val="en-US"/>
         </w:rPr>
       </w:pPr>
-      <w:bookmarkStart w:id="0" w:name="_GoBack"/>
-      <w:bookmarkEnd w:id="0"/>
     </w:p>
     <w:sectPr>
       <w:pgSz w:w="11906" w:h="16838"/>

</xml_diff>